<commit_message>
Bug Fix + Protocol Clarification
The BF vs. Bright Field bug fixed in the last commit had a mirror in a later script which is fixed now.

Discovered a small detail in the protocol that was worth clarifying.
</commit_message>
<xml_diff>
--- a/Steering Code/Protocols/Operation Protocols/Imaging Protocol.docx
+++ b/Steering Code/Protocols/Operation Protocols/Imaging Protocol.docx
@@ -35,12 +35,6 @@
         <w:t xml:space="preserve"> (on top of the camera, switch pointing towards the back wall is on)</w:t>
       </w:r>
       <w:r>
-        <w:t>, mill</w:t>
-      </w:r>
-      <w:r>
-        <w:t xml:space="preserve"> (white switch on the black box next to the fridge)</w:t>
-      </w:r>
-      <w:r>
         <w:t>, DLP projector</w:t>
       </w:r>
       <w:r>
@@ -59,6 +53,23 @@
       <w:proofErr w:type="spellEnd"/>
       <w:r>
         <w:t xml:space="preserve"> cables next to the computer on the cart)</w:t>
+      </w:r>
+    </w:p>
+    <w:p>
+      <w:pPr>
+        <w:numPr>
+          <w:ilvl w:val="0"/>
+          <w:numId w:val="1"/>
+        </w:numPr>
+      </w:pPr>
+      <w:r>
+        <w:t xml:space="preserve">Power on the </w:t>
+      </w:r>
+      <w:r>
+        <w:t>mill (white switch on the black box next to the fridge)</w:t>
+      </w:r>
+      <w:r>
+        <w:t xml:space="preserve"> (have to power on the other things first otherwise the mill have significant problems)</w:t>
       </w:r>
     </w:p>
     <w:p>
@@ -229,6 +240,8 @@
           </mc:Fallback>
         </mc:AlternateContent>
       </w:r>
+      <w:bookmarkStart w:id="0" w:name="_GoBack"/>
+      <w:bookmarkEnd w:id="0"/>
     </w:p>
     <w:p>
       <w:pPr>
@@ -1056,15 +1069,7 @@
       </w:r>
       <w:proofErr w:type="spellEnd"/>
       <w:r>
-        <w:t xml:space="preserve"> software, set up sequence and load patterns. Pattern count is the number of pattern files used. For example, if you are using the 18ppx pattern, you would select 4 (3 pattern sub-images + 1 bright field image). Note that the order the patterns is based </w:t>
-      </w:r>
-      <w:proofErr w:type="gramStart"/>
-      <w:r>
-        <w:t>off of</w:t>
-      </w:r>
-      <w:proofErr w:type="gramEnd"/>
-      <w:r>
-        <w:t xml:space="preserve"> their file names. We recommend that you name the patterns files so that the files will always be loaded in a known order. An example is attached below. You can double check the order by clicking “Number” in the “2. Load Pattern Images” section. </w:t>
+        <w:t xml:space="preserve"> software, set up sequence and load patterns. Pattern count is the number of pattern files used. For example, if you are using the 18ppx pattern, you would select 4 (3 pattern sub-images + 1 bright field image). Note that the order the patterns is based off of their file names. We recommend that you name the patterns files so that the files will always be loaded in a known order. An example is attached below. You can double check the order by clicking “Number” in the “2. Load Pattern Images” section. </w:t>
       </w:r>
       <w:r>
         <w:rPr>
@@ -1641,12 +1646,7 @@
         </w:numPr>
       </w:pPr>
       <w:r>
-        <w:t>Watch for</w:t>
-      </w:r>
-      <w:bookmarkStart w:id="0" w:name="_GoBack"/>
-      <w:bookmarkEnd w:id="0"/>
-      <w:r>
-        <w:t xml:space="preserve"> a few cycles to make sure everything is running smoothly</w:t>
+        <w:t>Watch for a few cycles to make sure everything is running smoothly</w:t>
       </w:r>
     </w:p>
     <w:p>
@@ -1700,21 +1700,7 @@
         <w:rPr>
           <w:rFonts w:ascii="Arial Unicode MS" w:eastAsia="Arial Unicode MS" w:hAnsi="Arial Unicode MS" w:cs="Arial Unicode MS"/>
         </w:rPr>
-        <w:t xml:space="preserve"> software, 10 total </w:t>
-      </w:r>
-      <w:proofErr w:type="gramStart"/>
-      <w:r>
-        <w:rPr>
-          <w:rFonts w:ascii="Arial Unicode MS" w:eastAsia="Arial Unicode MS" w:hAnsi="Arial Unicode MS" w:cs="Arial Unicode MS"/>
-        </w:rPr>
-        <w:t>pattern</w:t>
-      </w:r>
-      <w:proofErr w:type="gramEnd"/>
-      <w:r>
-        <w:rPr>
-          <w:rFonts w:ascii="Arial Unicode MS" w:eastAsia="Arial Unicode MS" w:hAnsi="Arial Unicode MS" w:cs="Arial Unicode MS"/>
-        </w:rPr>
-        <w:t xml:space="preserve"> </w:t>
+        <w:t xml:space="preserve"> software, 10 total pattern </w:t>
       </w:r>
       <w:r>
         <w:rPr>
@@ -1726,21 +1712,7 @@
         <w:rPr>
           <w:rFonts w:ascii="Arial Unicode MS" w:eastAsia="Arial Unicode MS" w:hAnsi="Arial Unicode MS" w:cs="Arial Unicode MS"/>
         </w:rPr>
-        <w:t xml:space="preserve">images were uploaded, and they were in the order of bright field → 18ppx → 24ppx → 30ppx. </w:t>
-      </w:r>
-      <w:proofErr w:type="gramStart"/>
-      <w:r>
-        <w:rPr>
-          <w:rFonts w:ascii="Arial Unicode MS" w:eastAsia="Arial Unicode MS" w:hAnsi="Arial Unicode MS" w:cs="Arial Unicode MS"/>
-        </w:rPr>
-        <w:t>So</w:t>
-      </w:r>
-      <w:proofErr w:type="gramEnd"/>
-      <w:r>
-        <w:rPr>
-          <w:rFonts w:ascii="Arial Unicode MS" w:eastAsia="Arial Unicode MS" w:hAnsi="Arial Unicode MS" w:cs="Arial Unicode MS"/>
-        </w:rPr>
-        <w:t xml:space="preserve"> the 4 resulting folders consequently contain images in this order. </w:t>
+        <w:t xml:space="preserve">images were uploaded, and they were in the order of bright field → 18ppx → 24ppx → 30ppx. So the 4 resulting folders consequently contain images in this order. </w:t>
       </w:r>
       <w:r>
         <w:rPr>
@@ -1873,14 +1845,7 @@
                                   <w:color w:val="FF0000"/>
                                   <w:sz w:val="28"/>
                                 </w:rPr>
-                                <w:t xml:space="preserve"> </w:t>
-                              </w:r>
-                              <w:r>
-                                <w:rPr>
-                                  <w:color w:val="FF0000"/>
-                                  <w:sz w:val="28"/>
-                                </w:rPr>
-                                <w:t>3si 0ap perfect bar</w:t>
+                                <w:t xml:space="preserve"> 3si 0ap perfect bar</w:t>
                               </w:r>
                             </w:p>
                             <w:p>
@@ -1900,14 +1865,7 @@
                                   <w:color w:val="FF0000"/>
                                   <w:sz w:val="28"/>
                                 </w:rPr>
-                                <w:t xml:space="preserve"> </w:t>
-                              </w:r>
-                              <w:r>
-                                <w:rPr>
-                                  <w:color w:val="FF0000"/>
-                                  <w:sz w:val="28"/>
-                                </w:rPr>
-                                <w:t>3si 0ap perfect bar</w:t>
+                                <w:t xml:space="preserve"> 3si 0ap perfect bar</w:t>
                               </w:r>
                             </w:p>
                           </w:txbxContent>
@@ -1984,14 +1942,7 @@
                             <w:color w:val="FF0000"/>
                             <w:sz w:val="28"/>
                           </w:rPr>
-                          <w:t xml:space="preserve"> </w:t>
-                        </w:r>
-                        <w:r>
-                          <w:rPr>
-                            <w:color w:val="FF0000"/>
-                            <w:sz w:val="28"/>
-                          </w:rPr>
-                          <w:t>3si 0ap perfect bar</w:t>
+                          <w:t xml:space="preserve"> 3si 0ap perfect bar</w:t>
                         </w:r>
                       </w:p>
                       <w:p>
@@ -2011,14 +1962,7 @@
                             <w:color w:val="FF0000"/>
                             <w:sz w:val="28"/>
                           </w:rPr>
-                          <w:t xml:space="preserve"> </w:t>
-                        </w:r>
-                        <w:r>
-                          <w:rPr>
-                            <w:color w:val="FF0000"/>
-                            <w:sz w:val="28"/>
-                          </w:rPr>
-                          <w:t>3si 0ap perfect bar</w:t>
+                          <w:t xml:space="preserve"> 3si 0ap perfect bar</w:t>
                         </w:r>
                       </w:p>
                     </w:txbxContent>
@@ -2098,13 +2042,8 @@
     <w:pPr>
       <w:contextualSpacing w:val="0"/>
     </w:pPr>
-    <w:proofErr w:type="spellStart"/>
     <w:r>
-      <w:t>Yiqun</w:t>
-    </w:r>
-    <w:proofErr w:type="spellEnd"/>
-    <w:r>
-      <w:t xml:space="preserve"> Ma</w:t>
+      <w:t>Yiqun Ma</w:t>
     </w:r>
   </w:p>
   <w:p>
@@ -2265,7 +2204,7 @@
       </w:pPr>
     </w:pPrDefault>
   </w:docDefaults>
-  <w:latentStyles w:defLockedState="0" w:defUIPriority="99" w:defSemiHidden="0" w:defUnhideWhenUsed="0" w:defQFormat="0" w:count="376">
+  <w:latentStyles w:defLockedState="0" w:defUIPriority="99" w:defSemiHidden="0" w:defUnhideWhenUsed="0" w:defQFormat="0" w:count="377">
     <w:lsdException w:name="Normal" w:uiPriority="0" w:qFormat="1"/>
     <w:lsdException w:name="heading 1" w:uiPriority="9" w:qFormat="1"/>
     <w:lsdException w:name="heading 2" w:semiHidden="1" w:uiPriority="9" w:unhideWhenUsed="1" w:qFormat="1"/>
@@ -2371,7 +2310,6 @@
     <w:lsdException w:name="HTML Sample" w:semiHidden="1" w:unhideWhenUsed="1"/>
     <w:lsdException w:name="HTML Typewriter" w:semiHidden="1" w:unhideWhenUsed="1"/>
     <w:lsdException w:name="HTML Variable" w:semiHidden="1" w:unhideWhenUsed="1"/>
-    <w:lsdException w:name="Normal Table" w:semiHidden="1" w:unhideWhenUsed="1"/>
     <w:lsdException w:name="annotation subject" w:semiHidden="1" w:unhideWhenUsed="1"/>
     <w:lsdException w:name="No List" w:semiHidden="1" w:unhideWhenUsed="1"/>
     <w:lsdException w:name="Outline List 1" w:semiHidden="1" w:unhideWhenUsed="1"/>
@@ -2418,10 +2356,8 @@
     <w:lsdException w:name="Table Subtle 2" w:semiHidden="1" w:unhideWhenUsed="1"/>
     <w:lsdException w:name="Table Web 1" w:semiHidden="1" w:unhideWhenUsed="1"/>
     <w:lsdException w:name="Table Web 2" w:semiHidden="1" w:unhideWhenUsed="1"/>
-    <w:lsdException w:name="Table Web 3" w:semiHidden="1" w:unhideWhenUsed="1"/>
     <w:lsdException w:name="Balloon Text" w:semiHidden="1" w:unhideWhenUsed="1"/>
     <w:lsdException w:name="Table Grid" w:uiPriority="39"/>
-    <w:lsdException w:name="Table Theme" w:semiHidden="1" w:unhideWhenUsed="1"/>
     <w:lsdException w:name="Placeholder Text" w:semiHidden="1"/>
     <w:lsdException w:name="No Spacing" w:uiPriority="1" w:qFormat="1"/>
     <w:lsdException w:name="Light Shading" w:uiPriority="60"/>
@@ -2642,6 +2578,7 @@
     <w:lsdException w:name="Hashtag" w:semiHidden="1" w:unhideWhenUsed="1"/>
     <w:lsdException w:name="Unresolved Mention" w:semiHidden="1" w:unhideWhenUsed="1"/>
     <w:lsdException w:name="Smart Link" w:semiHidden="1" w:unhideWhenUsed="1"/>
+    <w:lsdException w:name="Smart Link Error" w:semiHidden="1" w:unhideWhenUsed="1"/>
   </w:latentStyles>
   <w:style w:type="paragraph" w:default="1" w:styleId="Normal">
     <w:name w:val="Normal"/>

</xml_diff>